<commit_message>
adding slective data script to the clean scripts
</commit_message>
<xml_diff>
--- a/examreport_pca.docx
+++ b/examreport_pca.docx
@@ -101,19 +101,6 @@
         </w:rPr>
         <w:t>Summary</w:t>
       </w:r>
-    </w:p>
-    <w:p>
-      <w:pPr>
-        <w:pStyle w:val="Heading1"/>
-      </w:pPr>
-      <w:bookmarkStart w:id="1" w:name="_Toc188266273"/>
-      <w:r>
-        <w:t xml:space="preserve">III </w:t>
-      </w:r>
-      <w:r>
-        <w:t>Table of content</w:t>
-      </w:r>
-      <w:bookmarkEnd w:id="1"/>
     </w:p>
     <w:sdt>
       <w:sdtPr>
@@ -778,18 +765,24 @@
       <w:pPr>
         <w:pStyle w:val="Heading1"/>
       </w:pPr>
-      <w:bookmarkStart w:id="2" w:name="_Toc188266274"/>
+      <w:bookmarkStart w:id="1" w:name="_Toc188266274"/>
       <w:r>
         <w:t xml:space="preserve">IV </w:t>
       </w:r>
       <w:r>
         <w:t>Introduction</w:t>
       </w:r>
-      <w:bookmarkEnd w:id="2"/>
-    </w:p>
-    <w:p>
-      <w:r>
-        <w:t>This report serves as an introduction to the use of Principal Component Analysis (PCA) in the context of ecological studies and vegetation composition analysis. PCA is a widely used method in vegetation ecology as it allows researchers to explore structures and patterns within datasets.</w:t>
+      <w:bookmarkEnd w:id="1"/>
+    </w:p>
+    <w:p>
+      <w:r>
+        <w:t>This report serves as an introduction to the use of Principal Component Analysis (PCA) in the context of ecological studies and vegetation composition analysis</w:t>
+      </w:r>
+      <w:r>
+        <w:t xml:space="preserve"> with a particular emphasis on the diagnostics of PCA</w:t>
+      </w:r>
+      <w:r>
+        <w:t>. PCA is a widely used method in vegetation ecology as it allows researchers to explore structures and patterns within datasets.</w:t>
       </w:r>
       <w:r>
         <w:t xml:space="preserve"> The goal of PCA is not to determine the effect of changes in a certain response variable to a predictive varaible, but rather to explore structures.</w:t>
@@ -857,7 +850,6 @@
         </w:numPr>
       </w:pPr>
       <w:r>
-        <w:lastRenderedPageBreak/>
         <w:t>What species does most contribute to scribe the variance of the data?</w:t>
       </w:r>
     </w:p>
@@ -892,17 +884,12 @@
       <w:pPr>
         <w:pStyle w:val="Heading1"/>
       </w:pPr>
-      <w:bookmarkStart w:id="3" w:name="_Toc188266275"/>
-      <w:r>
-        <w:t xml:space="preserve">• </w:t>
-      </w:r>
-      <w:r>
-        <w:t xml:space="preserve">V </w:t>
-      </w:r>
-      <w:r>
+      <w:bookmarkStart w:id="2" w:name="_Toc188266275"/>
+      <w:r>
+        <w:lastRenderedPageBreak/>
         <w:t>Description of data</w:t>
       </w:r>
-      <w:bookmarkEnd w:id="3"/>
+      <w:bookmarkEnd w:id="2"/>
     </w:p>
     <w:p>
       <w:r>
@@ -912,13 +899,13 @@
         <mc:AlternateContent>
           <mc:Choice Requires="wpg">
             <w:drawing>
-              <wp:anchor distT="0" distB="0" distL="114300" distR="114300" simplePos="0" relativeHeight="251667456" behindDoc="1" locked="0" layoutInCell="1" allowOverlap="1" wp14:anchorId="3234D288" wp14:editId="1535211C">
+              <wp:anchor distT="0" distB="0" distL="114300" distR="114300" simplePos="0" relativeHeight="251664384" behindDoc="1" locked="0" layoutInCell="1" allowOverlap="1" wp14:anchorId="3234D288" wp14:editId="327E553C">
                 <wp:simplePos x="0" y="0"/>
                 <wp:positionH relativeFrom="column">
-                  <wp:posOffset>3321170</wp:posOffset>
+                  <wp:posOffset>3321050</wp:posOffset>
                 </wp:positionH>
                 <wp:positionV relativeFrom="paragraph">
-                  <wp:posOffset>15755</wp:posOffset>
+                  <wp:posOffset>48631</wp:posOffset>
                 </wp:positionV>
                 <wp:extent cx="2399407" cy="4010025"/>
                 <wp:effectExtent l="0" t="0" r="1270" b="3175"/>
@@ -1184,7 +1171,7 @@
           </mc:Choice>
           <mc:Fallback>
             <w:pict>
-              <v:group w14:anchorId="3234D288" id="Group 6" o:spid="_x0000_s1026" style="position:absolute;left:0;text-align:left;margin-left:261.5pt;margin-top:1.25pt;width:188.95pt;height:315.75pt;z-index:-251649024" coordsize="23994,40100" o:gfxdata="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">
+              <v:group w14:anchorId="3234D288" id="Group 6" o:spid="_x0000_s1026" style="position:absolute;left:0;text-align:left;margin-left:261.5pt;margin-top:3.85pt;width:188.95pt;height:315.75pt;z-index:-251652096" coordsize="23994,40100" o:gfxdata="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">
                 <v:shapetype id="_x0000_t75" coordsize="21600,21600" o:spt="75" o:preferrelative="t" path="m@4@5l@4@11@9@11@9@5xe" filled="f" stroked="f">
                   <v:stroke joinstyle="miter"/>
                   <v:formulas>
@@ -1324,7 +1311,22 @@
     </w:p>
     <w:p>
       <w:r>
-        <w:t>The final processed data contains data from 100 plots and 72 species of vascular plants.</w:t>
+        <w:t>The final processed data contains data from 100 plots and 7</w:t>
+      </w:r>
+      <w:r>
+        <w:t>5</w:t>
+      </w:r>
+      <w:r>
+        <w:t xml:space="preserve"> plants</w:t>
+      </w:r>
+      <w:r>
+        <w:t xml:space="preserve"> </w:t>
+      </w:r>
+      <w:r>
+        <w:t>abundances</w:t>
+      </w:r>
+      <w:r>
+        <w:t>.</w:t>
       </w:r>
       <w:r>
         <w:t xml:space="preserve"> </w:t>
@@ -1334,11 +1336,6 @@
       <w:pPr>
         <w:pStyle w:val="Heading1"/>
       </w:pPr>
-      <w:bookmarkStart w:id="4" w:name="_Toc188266276"/>
-      <w:r>
-        <w:t xml:space="preserve">• </w:t>
-      </w:r>
-      <w:bookmarkEnd w:id="4"/>
       <w:r>
         <w:t>Processing of data</w:t>
       </w:r>
@@ -1363,7 +1360,13 @@
         <w:t>75 plants species</w:t>
       </w:r>
       <w:r>
-        <w:t xml:space="preserve"> abundance (%), abundance of lichens</w:t>
+        <w:t xml:space="preserve"> abundance (%), </w:t>
+      </w:r>
+      <w:r>
+        <w:t xml:space="preserve">including </w:t>
+      </w:r>
+      <w:r>
+        <w:t>abundance of lichens</w:t>
       </w:r>
       <w:r>
         <w:t xml:space="preserve"> (%)</w:t>
@@ -1381,7 +1384,13 @@
         <w:t xml:space="preserve">soil moisture groups were based </w:t>
       </w:r>
       <w:r>
-        <w:t xml:space="preserve">on splitting the data by the 33.33 % and 66.66 % quantiale </w:t>
+        <w:t xml:space="preserve">on splitting the data by the 33.33 </w:t>
+      </w:r>
+      <w:r>
+        <w:t>and 66.66 percentile</w:t>
+      </w:r>
+      <w:r>
+        <w:t xml:space="preserve"> </w:t>
       </w:r>
       <w:r>
         <w:t xml:space="preserve">yeilding 3 </w:t>
@@ -1400,7 +1409,6 @@
     <w:p>
       <w:pPr>
         <w:pStyle w:val="Heading2"/>
-        <w:shd w:val="clear" w:color="auto" w:fill="4EA72E" w:themeFill="accent6"/>
       </w:pPr>
       <w:r>
         <w:t>Analyses</w:t>
@@ -1419,10 +1427,25 @@
       <w:r>
         <w:t xml:space="preserve"> Component Analysis</w:t>
       </w:r>
-    </w:p>
-    <w:p>
-      <w:r>
-        <w:t xml:space="preserve">The data is scale before running the PCA. </w:t>
+      <w:r>
+        <w:t xml:space="preserve"> of all data</w:t>
+      </w:r>
+    </w:p>
+    <w:p>
+      <w:r>
+        <w:t>The data is scale</w:t>
+      </w:r>
+      <w:r>
+        <w:t>d</w:t>
+      </w:r>
+      <w:r>
+        <w:t xml:space="preserve"> before running the PCA</w:t>
+      </w:r>
+      <w:r>
+        <w:t xml:space="preserve"> to ensure equal contribution of the variables (plant cover types to the analysis)</w:t>
+      </w:r>
+      <w:r>
+        <w:t xml:space="preserve">. </w:t>
       </w:r>
       <w:r>
         <w:t>The results of the PCA</w:t>
@@ -1473,12 +1496,13 @@
         <w:t xml:space="preserve">37 principal components are needed to cover 90 % of the variance of the data. </w:t>
       </w:r>
     </w:p>
+    <w:p/>
     <w:p/>
     <w:p/>
     <w:tbl>
       <w:tblPr>
         <w:tblStyle w:val="TableGrid"/>
-        <w:tblpPr w:leftFromText="180" w:rightFromText="180" w:vertAnchor="text" w:tblpY="1"/>
+        <w:tblpPr w:leftFromText="180" w:rightFromText="180" w:vertAnchor="text" w:tblpX="142" w:tblpY="1"/>
         <w:tblOverlap w:val="never"/>
         <w:tblW w:w="0" w:type="auto"/>
         <w:tblBorders>
@@ -1492,18 +1516,19 @@
         <w:tblLook w:val="04A0" w:firstRow="1" w:lastRow="0" w:firstColumn="1" w:lastColumn="0" w:noHBand="0" w:noVBand="1"/>
       </w:tblPr>
       <w:tblGrid>
-        <w:gridCol w:w="704"/>
+        <w:gridCol w:w="597"/>
         <w:gridCol w:w="1134"/>
         <w:gridCol w:w="2126"/>
       </w:tblGrid>
       <w:tr>
         <w:tc>
           <w:tcPr>
-            <w:tcW w:w="704" w:type="dxa"/>
+            <w:tcW w:w="597" w:type="dxa"/>
             <w:shd w:val="clear" w:color="auto" w:fill="4EA72E" w:themeFill="accent6"/>
           </w:tcPr>
           <w:p>
             <w:pPr>
+              <w:spacing w:line="276" w:lineRule="auto"/>
               <w:rPr>
                 <w:color w:val="000000" w:themeColor="text1"/>
               </w:rPr>
@@ -1517,6 +1542,8 @@
           </w:tcPr>
           <w:p>
             <w:pPr>
+              <w:spacing w:line="276" w:lineRule="auto"/>
+              <w:jc w:val="center"/>
               <w:rPr>
                 <w:color w:val="000000" w:themeColor="text1"/>
               </w:rPr>
@@ -1536,6 +1563,8 @@
           </w:tcPr>
           <w:p>
             <w:pPr>
+              <w:spacing w:line="276" w:lineRule="auto"/>
+              <w:jc w:val="center"/>
               <w:rPr>
                 <w:color w:val="000000" w:themeColor="text1"/>
               </w:rPr>
@@ -1558,10 +1587,11 @@
       <w:tr>
         <w:tc>
           <w:tcPr>
-            <w:tcW w:w="704" w:type="dxa"/>
+            <w:tcW w:w="597" w:type="dxa"/>
           </w:tcPr>
           <w:p>
             <w:pPr>
+              <w:spacing w:line="276" w:lineRule="auto"/>
               <w:rPr>
                 <w:color w:val="000000" w:themeColor="text1"/>
               </w:rPr>
@@ -1580,6 +1610,8 @@
           </w:tcPr>
           <w:p>
             <w:pPr>
+              <w:spacing w:line="276" w:lineRule="auto"/>
+              <w:jc w:val="center"/>
               <w:rPr>
                 <w:color w:val="000000" w:themeColor="text1"/>
               </w:rPr>
@@ -1592,7 +1624,7 @@
                 <w:lang w:eastAsia="en-GB"/>
                 <w14:ligatures w14:val="none"/>
               </w:rPr>
-              <w:t xml:space="preserve">6.990096    </w:t>
+              <w:t>6.990096</w:t>
             </w:r>
           </w:p>
         </w:tc>
@@ -1602,6 +1634,8 @@
           </w:tcPr>
           <w:p>
             <w:pPr>
+              <w:spacing w:line="276" w:lineRule="auto"/>
+              <w:jc w:val="center"/>
               <w:rPr>
                 <w:color w:val="000000" w:themeColor="text1"/>
               </w:rPr>
@@ -1622,11 +1656,12 @@
       <w:tr>
         <w:tc>
           <w:tcPr>
-            <w:tcW w:w="704" w:type="dxa"/>
+            <w:tcW w:w="597" w:type="dxa"/>
             <w:shd w:val="clear" w:color="auto" w:fill="D9F2D0" w:themeFill="accent6" w:themeFillTint="33"/>
           </w:tcPr>
           <w:p>
             <w:pPr>
+              <w:spacing w:line="276" w:lineRule="auto"/>
               <w:rPr>
                 <w:color w:val="000000" w:themeColor="text1"/>
               </w:rPr>
@@ -1646,6 +1681,8 @@
           </w:tcPr>
           <w:p>
             <w:pPr>
+              <w:spacing w:line="276" w:lineRule="auto"/>
+              <w:jc w:val="center"/>
               <w:rPr>
                 <w:color w:val="000000" w:themeColor="text1"/>
               </w:rPr>
@@ -1658,7 +1695,7 @@
                 <w:lang w:eastAsia="en-GB"/>
                 <w14:ligatures w14:val="none"/>
               </w:rPr>
-              <w:t xml:space="preserve">6.189466   </w:t>
+              <w:t>6.189466</w:t>
             </w:r>
           </w:p>
         </w:tc>
@@ -1669,6 +1706,8 @@
           </w:tcPr>
           <w:p>
             <w:pPr>
+              <w:spacing w:line="276" w:lineRule="auto"/>
+              <w:jc w:val="center"/>
               <w:rPr>
                 <w:color w:val="000000" w:themeColor="text1"/>
               </w:rPr>
@@ -1685,10 +1724,11 @@
       <w:tr>
         <w:tc>
           <w:tcPr>
-            <w:tcW w:w="704" w:type="dxa"/>
+            <w:tcW w:w="597" w:type="dxa"/>
           </w:tcPr>
           <w:p>
             <w:pPr>
+              <w:spacing w:line="276" w:lineRule="auto"/>
               <w:rPr>
                 <w:color w:val="000000" w:themeColor="text1"/>
               </w:rPr>
@@ -1707,6 +1747,8 @@
           </w:tcPr>
           <w:p>
             <w:pPr>
+              <w:spacing w:line="276" w:lineRule="auto"/>
+              <w:jc w:val="center"/>
               <w:rPr>
                 <w:color w:val="000000" w:themeColor="text1"/>
               </w:rPr>
@@ -1729,6 +1771,8 @@
           </w:tcPr>
           <w:p>
             <w:pPr>
+              <w:spacing w:line="276" w:lineRule="auto"/>
+              <w:jc w:val="center"/>
               <w:rPr>
                 <w:color w:val="000000" w:themeColor="text1"/>
               </w:rPr>
@@ -1749,11 +1793,12 @@
       <w:tr>
         <w:tc>
           <w:tcPr>
-            <w:tcW w:w="704" w:type="dxa"/>
+            <w:tcW w:w="597" w:type="dxa"/>
             <w:shd w:val="clear" w:color="auto" w:fill="D9F2D0" w:themeFill="accent6" w:themeFillTint="33"/>
           </w:tcPr>
           <w:p>
             <w:pPr>
+              <w:spacing w:line="276" w:lineRule="auto"/>
               <w:rPr>
                 <w:color w:val="000000" w:themeColor="text1"/>
               </w:rPr>
@@ -1773,6 +1818,8 @@
           </w:tcPr>
           <w:p>
             <w:pPr>
+              <w:spacing w:line="276" w:lineRule="auto"/>
+              <w:jc w:val="center"/>
               <w:rPr>
                 <w:color w:val="000000" w:themeColor="text1"/>
               </w:rPr>
@@ -1785,7 +1832,7 @@
                 <w:lang w:eastAsia="en-GB"/>
                 <w14:ligatures w14:val="none"/>
               </w:rPr>
-              <w:t xml:space="preserve">4.912269   </w:t>
+              <w:t>4.912269</w:t>
             </w:r>
           </w:p>
         </w:tc>
@@ -1796,6 +1843,8 @@
           </w:tcPr>
           <w:p>
             <w:pPr>
+              <w:spacing w:line="276" w:lineRule="auto"/>
+              <w:jc w:val="center"/>
               <w:rPr>
                 <w:color w:val="000000" w:themeColor="text1"/>
               </w:rPr>
@@ -1816,10 +1865,11 @@
       <w:tr>
         <w:tc>
           <w:tcPr>
-            <w:tcW w:w="704" w:type="dxa"/>
+            <w:tcW w:w="597" w:type="dxa"/>
           </w:tcPr>
           <w:p>
             <w:pPr>
+              <w:spacing w:line="276" w:lineRule="auto"/>
               <w:rPr>
                 <w:color w:val="000000" w:themeColor="text1"/>
               </w:rPr>
@@ -1838,6 +1888,8 @@
           </w:tcPr>
           <w:p>
             <w:pPr>
+              <w:spacing w:line="276" w:lineRule="auto"/>
+              <w:jc w:val="center"/>
               <w:rPr>
                 <w:color w:val="000000" w:themeColor="text1"/>
               </w:rPr>
@@ -1850,7 +1902,7 @@
                 <w:lang w:eastAsia="en-GB"/>
                 <w14:ligatures w14:val="none"/>
               </w:rPr>
-              <w:t xml:space="preserve">4.147000   </w:t>
+              <w:t>4.147000</w:t>
             </w:r>
           </w:p>
         </w:tc>
@@ -1861,6 +1913,8 @@
           <w:p>
             <w:pPr>
               <w:keepNext/>
+              <w:spacing w:line="276" w:lineRule="auto"/>
+              <w:jc w:val="center"/>
               <w:rPr>
                 <w:color w:val="000000" w:themeColor="text1"/>
               </w:rPr>
@@ -1883,7 +1937,7 @@
       <w:pPr>
         <w:pStyle w:val="Caption"/>
       </w:pPr>
-      <w:bookmarkStart w:id="5" w:name="table_01"/>
+      <w:bookmarkStart w:id="3" w:name="table_01"/>
       <w:r>
         <w:t xml:space="preserve">Table </w:t>
       </w:r>
@@ -1895,7 +1949,7 @@
           <w:t>1</w:t>
         </w:r>
       </w:fldSimple>
-      <w:bookmarkEnd w:id="5"/>
+      <w:bookmarkEnd w:id="3"/>
       <w:r>
         <w:t xml:space="preserve"> Variance and cumulated variance of the first 5 PCs (principal components).</w:t>
       </w:r>
@@ -1936,6 +1990,11 @@
       <w:r>
         <w:t xml:space="preserve"> is only approximately 27.4 %.</w:t>
       </w:r>
+    </w:p>
+    <w:p>
+      <w:pPr>
+        <w:keepNext/>
+      </w:pPr>
     </w:p>
     <w:p>
       <w:pPr>
@@ -2004,6 +2063,7 @@
       <w:pPr>
         <w:pStyle w:val="Caption"/>
       </w:pPr>
+      <w:bookmarkStart w:id="4" w:name="table_02"/>
       <w:r>
         <w:t xml:space="preserve">Figure </w:t>
       </w:r>
@@ -2015,6 +2075,7 @@
           <w:t>2</w:t>
         </w:r>
       </w:fldSimple>
+      <w:bookmarkEnd w:id="4"/>
       <w:r>
         <w:t xml:space="preserve"> Skree plot. Visualising the percentage of unexplained variance as a function of the eigenvectors included. Note that no 'elbow' is visible.</w:t>
       </w:r>
@@ -2024,7 +2085,24 @@
         <w:t>The scree plot viasulasis the high number of</w:t>
       </w:r>
       <w:r>
-        <w:t xml:space="preserve"> eigenvectors need to explain 90 % of the variance in the data (37).</w:t>
+        <w:t xml:space="preserve"> eigenvectors need to explain 90 % of the variance in the data (37)</w:t>
+      </w:r>
+      <w:r>
+        <w:t xml:space="preserve"> (</w:t>
+      </w:r>
+      <w:hyperlink w:anchor="table_02" w:history="1">
+        <w:r>
+          <w:rPr>
+            <w:rStyle w:val="Hyperlink"/>
+          </w:rPr>
+          <w:t>Figure 2</w:t>
+        </w:r>
+      </w:hyperlink>
+      <w:r>
+        <w:t>)</w:t>
+      </w:r>
+      <w:r>
+        <w:t>.</w:t>
       </w:r>
       <w:r>
         <w:t xml:space="preserve"> </w:t>
@@ -2033,159 +2111,2009 @@
         <w:t xml:space="preserve"> </w:t>
       </w:r>
     </w:p>
+    <w:p>
+      <w:pPr>
+        <w:pStyle w:val="Heading4"/>
+        <w:rPr>
+          <w:i w:val="0"/>
+          <w:iCs w:val="0"/>
+        </w:rPr>
+      </w:pPr>
+      <w:r>
+        <w:rPr>
+          <w:i w:val="0"/>
+          <w:iCs w:val="0"/>
+          <w:noProof/>
+        </w:rPr>
+        <w:lastRenderedPageBreak/>
+        <mc:AlternateContent>
+          <mc:Choice Requires="wpg">
+            <w:drawing>
+              <wp:anchor distT="0" distB="0" distL="114300" distR="114300" simplePos="0" relativeHeight="251692032" behindDoc="0" locked="0" layoutInCell="1" allowOverlap="1" wp14:anchorId="12CF9408" wp14:editId="66D673F5">
+                <wp:simplePos x="0" y="0"/>
+                <wp:positionH relativeFrom="column">
+                  <wp:posOffset>0</wp:posOffset>
+                </wp:positionH>
+                <wp:positionV relativeFrom="paragraph">
+                  <wp:posOffset>163902</wp:posOffset>
+                </wp:positionV>
+                <wp:extent cx="5607050" cy="5002530"/>
+                <wp:effectExtent l="0" t="0" r="6350" b="1270"/>
+                <wp:wrapTight wrapText="bothSides">
+                  <wp:wrapPolygon edited="0">
+                    <wp:start x="0" y="0"/>
+                    <wp:lineTo x="0" y="21551"/>
+                    <wp:lineTo x="21576" y="21551"/>
+                    <wp:lineTo x="21576" y="0"/>
+                    <wp:lineTo x="0" y="0"/>
+                  </wp:wrapPolygon>
+                </wp:wrapTight>
+                <wp:docPr id="1649812557" name="Group 16"/>
+                <wp:cNvGraphicFramePr/>
+                <a:graphic xmlns:a="http://schemas.openxmlformats.org/drawingml/2006/main">
+                  <a:graphicData uri="http://schemas.microsoft.com/office/word/2010/wordprocessingGroup">
+                    <wpg:wgp>
+                      <wpg:cNvGrpSpPr/>
+                      <wpg:grpSpPr>
+                        <a:xfrm>
+                          <a:off x="0" y="0"/>
+                          <a:ext cx="5607050" cy="5002530"/>
+                          <a:chOff x="0" y="0"/>
+                          <a:chExt cx="5607050" cy="5002530"/>
+                        </a:xfrm>
+                      </wpg:grpSpPr>
+                      <pic:pic xmlns:pic="http://schemas.openxmlformats.org/drawingml/2006/picture">
+                        <pic:nvPicPr>
+                          <pic:cNvPr id="1184978482" name="Graphic 15"/>
+                          <pic:cNvPicPr>
+                            <a:picLocks noChangeAspect="1"/>
+                          </pic:cNvPicPr>
+                        </pic:nvPicPr>
+                        <pic:blipFill rotWithShape="1">
+                          <a:blip r:embed="rId13">
+                            <a:extLst>
+                              <a:ext uri="{96DAC541-7B7A-43D3-8B79-37D633B846F1}">
+                                <asvg:svgBlip xmlns:asvg="http://schemas.microsoft.com/office/drawing/2016/SVG/main" r:embed="rId14"/>
+                              </a:ext>
+                            </a:extLst>
+                          </a:blip>
+                          <a:srcRect t="3275" r="1449" b="3619"/>
+                          <a:stretch/>
+                        </pic:blipFill>
+                        <pic:spPr bwMode="auto">
+                          <a:xfrm>
+                            <a:off x="0" y="0"/>
+                            <a:ext cx="5607050" cy="4657725"/>
+                          </a:xfrm>
+                          <a:prstGeom prst="rect">
+                            <a:avLst/>
+                          </a:prstGeom>
+                          <a:ln>
+                            <a:noFill/>
+                          </a:ln>
+                          <a:extLst>
+                            <a:ext uri="{53640926-AAD7-44D8-BBD7-CCE9431645EC}">
+                              <a14:shadowObscured xmlns:a14="http://schemas.microsoft.com/office/drawing/2010/main"/>
+                            </a:ext>
+                          </a:extLst>
+                        </pic:spPr>
+                      </pic:pic>
+                      <wps:wsp>
+                        <wps:cNvPr id="853832086" name="Text Box 1"/>
+                        <wps:cNvSpPr txBox="1"/>
+                        <wps:spPr>
+                          <a:xfrm>
+                            <a:off x="0" y="4718050"/>
+                            <a:ext cx="5607050" cy="284480"/>
+                          </a:xfrm>
+                          <a:prstGeom prst="rect">
+                            <a:avLst/>
+                          </a:prstGeom>
+                          <a:solidFill>
+                            <a:prstClr val="white"/>
+                          </a:solidFill>
+                          <a:ln>
+                            <a:noFill/>
+                          </a:ln>
+                        </wps:spPr>
+                        <wps:txbx>
+                          <w:txbxContent>
+                            <w:p>
+                              <w:pPr>
+                                <w:pStyle w:val="Caption"/>
+                                <w:rPr>
+                                  <w:i w:val="0"/>
+                                  <w:iCs w:val="0"/>
+                                  <w:noProof/>
+                                  <w:sz w:val="20"/>
+                                  <w:szCs w:val="20"/>
+                                </w:rPr>
+                              </w:pPr>
+                              <w:r>
+                                <w:t xml:space="preserve">Figure </w:t>
+                              </w:r>
+                              <w:fldSimple w:instr=" SEQ Figure \* ARABIC ">
+                                <w:r>
+                                  <w:rPr>
+                                    <w:noProof/>
+                                  </w:rPr>
+                                  <w:t>3</w:t>
+                                </w:r>
+                              </w:fldSimple>
+                              <w:r>
+                                <w:t xml:space="preserve"> Scoreplot of the PCA with elipses indicating the grouping of soil moisture</w:t>
+                              </w:r>
+                              <w:r>
+                                <w:t xml:space="preserve"> (biplot without loadings)</w:t>
+                              </w:r>
+                              <w:r>
+                                <w:t>.</w:t>
+                              </w:r>
+                            </w:p>
+                          </w:txbxContent>
+                        </wps:txbx>
+                        <wps:bodyPr rot="0" spcFirstLastPara="0" vertOverflow="overflow" horzOverflow="overflow" vert="horz" wrap="square" lIns="0" tIns="0" rIns="0" bIns="0" numCol="1" spcCol="0" rtlCol="0" fromWordArt="0" anchor="t" anchorCtr="0" forceAA="0" compatLnSpc="1">
+                          <a:prstTxWarp prst="textNoShape">
+                            <a:avLst/>
+                          </a:prstTxWarp>
+                          <a:spAutoFit/>
+                        </wps:bodyPr>
+                      </wps:wsp>
+                    </wpg:wgp>
+                  </a:graphicData>
+                </a:graphic>
+              </wp:anchor>
+            </w:drawing>
+          </mc:Choice>
+          <mc:Fallback>
+            <w:pict>
+              <v:group w14:anchorId="12CF9408" id="Group 16" o:spid="_x0000_s1033" style="position:absolute;left:0;text-align:left;margin-left:0;margin-top:12.9pt;width:441.5pt;height:393.9pt;z-index:251692032" coordsize="56070,50025" o:gfxdata="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">
+                <v:shape id="Graphic 15" o:spid="_x0000_s1034" type="#_x0000_t75" style="position:absolute;width:56070;height:46577;visibility:visible;mso-wrap-style:square" o:gfxdata="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">
+                  <v:imagedata r:id="rId15" o:title="" croptop="2146f" cropbottom="2372f" cropright="950f"/>
+                </v:shape>
+                <v:shape id="Text Box 1" o:spid="_x0000_s1035" type="#_x0000_t202" style="position:absolute;top:47180;width:56070;height:2845;visibility:visible;mso-wrap-style:square;v-text-anchor:top" o:gfxdata="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" stroked="f">
+                  <v:textbox style="mso-fit-shape-to-text:t" inset="0,0,0,0">
+                    <w:txbxContent>
+                      <w:p>
+                        <w:pPr>
+                          <w:pStyle w:val="Caption"/>
+                          <w:rPr>
+                            <w:i w:val="0"/>
+                            <w:iCs w:val="0"/>
+                            <w:noProof/>
+                            <w:sz w:val="20"/>
+                            <w:szCs w:val="20"/>
+                          </w:rPr>
+                        </w:pPr>
+                        <w:r>
+                          <w:t xml:space="preserve">Figure </w:t>
+                        </w:r>
+                        <w:fldSimple w:instr=" SEQ Figure \* ARABIC ">
+                          <w:r>
+                            <w:rPr>
+                              <w:noProof/>
+                            </w:rPr>
+                            <w:t>3</w:t>
+                          </w:r>
+                        </w:fldSimple>
+                        <w:r>
+                          <w:t xml:space="preserve"> Scoreplot of the PCA with elipses indicating the grouping of soil moisture</w:t>
+                        </w:r>
+                        <w:r>
+                          <w:t xml:space="preserve"> (biplot without loadings)</w:t>
+                        </w:r>
+                        <w:r>
+                          <w:t>.</w:t>
+                        </w:r>
+                      </w:p>
+                    </w:txbxContent>
+                  </v:textbox>
+                </v:shape>
+                <w10:wrap type="tight"/>
+              </v:group>
+            </w:pict>
+          </mc:Fallback>
+        </mc:AlternateContent>
+      </w:r>
+      <w:r>
+        <w:rPr>
+          <w:i w:val="0"/>
+          <w:iCs w:val="0"/>
+        </w:rPr>
+        <w:t xml:space="preserve">It is evident from the </w:t>
+      </w:r>
+      <w:r>
+        <w:rPr>
+          <w:i w:val="0"/>
+          <w:iCs w:val="0"/>
+        </w:rPr>
+        <w:t xml:space="preserve">score plot that there are no </w:t>
+      </w:r>
+      <w:r>
+        <w:rPr>
+          <w:i w:val="0"/>
+          <w:iCs w:val="0"/>
+        </w:rPr>
+        <w:t xml:space="preserve">very </w:t>
+      </w:r>
+      <w:r>
+        <w:rPr>
+          <w:i w:val="0"/>
+          <w:iCs w:val="0"/>
+        </w:rPr>
+        <w:t xml:space="preserve">distinct groupings or structure of the plots (and their species composition) that relates to the measured soil moisture. </w:t>
+      </w:r>
+      <w:r>
+        <w:rPr>
+          <w:i w:val="0"/>
+          <w:iCs w:val="0"/>
+        </w:rPr>
+        <w:t>The elipses</w:t>
+      </w:r>
+      <w:r>
+        <w:rPr>
+          <w:i w:val="0"/>
+          <w:iCs w:val="0"/>
+        </w:rPr>
+        <w:t>,</w:t>
+      </w:r>
+      <w:r>
+        <w:rPr>
+          <w:i w:val="0"/>
+          <w:iCs w:val="0"/>
+        </w:rPr>
+        <w:t xml:space="preserve"> </w:t>
+      </w:r>
+      <w:r>
+        <w:rPr>
+          <w:i w:val="0"/>
+          <w:iCs w:val="0"/>
+        </w:rPr>
+        <w:t>i</w:t>
+      </w:r>
+      <w:r>
+        <w:rPr>
+          <w:i w:val="0"/>
+          <w:iCs w:val="0"/>
+        </w:rPr>
+        <w:t>n</w:t>
+      </w:r>
+      <w:r>
+        <w:rPr>
+          <w:i w:val="0"/>
+          <w:iCs w:val="0"/>
+        </w:rPr>
+        <w:t xml:space="preserve">dicators of the </w:t>
+      </w:r>
+      <w:r>
+        <w:rPr>
+          <w:i w:val="0"/>
+          <w:iCs w:val="0"/>
+        </w:rPr>
+        <w:t>groupings of soil mo</w:t>
+      </w:r>
+      <w:r>
+        <w:rPr>
+          <w:i w:val="0"/>
+          <w:iCs w:val="0"/>
+        </w:rPr>
+        <w:t xml:space="preserve">isture, </w:t>
+      </w:r>
+      <w:r>
+        <w:rPr>
+          <w:i w:val="0"/>
+          <w:iCs w:val="0"/>
+        </w:rPr>
+        <w:t>have different orientations, but overlap a great deal. It is also evident from figure 3</w:t>
+      </w:r>
+      <w:r>
+        <w:rPr>
+          <w:i w:val="0"/>
+          <w:iCs w:val="0"/>
+        </w:rPr>
+        <w:t xml:space="preserve"> that there are 6 suspected outliers (plots </w:t>
+      </w:r>
+      <w:r>
+        <w:rPr>
+          <w:i w:val="0"/>
+          <w:iCs w:val="0"/>
+        </w:rPr>
+        <w:t>MP041, MP051, MP086, MP024, MP034</w:t>
+      </w:r>
+      <w:r>
+        <w:rPr>
+          <w:i w:val="0"/>
+          <w:iCs w:val="0"/>
+        </w:rPr>
+        <w:t xml:space="preserve"> and MP088</w:t>
+      </w:r>
+      <w:r>
+        <w:rPr>
+          <w:i w:val="0"/>
+          <w:iCs w:val="0"/>
+        </w:rPr>
+        <w:t>).</w:t>
+      </w:r>
+      <w:r>
+        <w:rPr>
+          <w:i w:val="0"/>
+          <w:iCs w:val="0"/>
+        </w:rPr>
+        <w:t xml:space="preserve"> </w:t>
+      </w:r>
+      <w:r>
+        <w:rPr>
+          <w:i w:val="0"/>
+          <w:iCs w:val="0"/>
+        </w:rPr>
+        <w:t xml:space="preserve">The rest of the plots </w:t>
+      </w:r>
+      <w:r>
+        <w:rPr>
+          <w:i w:val="0"/>
+          <w:iCs w:val="0"/>
+        </w:rPr>
+        <w:t xml:space="preserve">are quite similar in terms of the species composition described </w:t>
+      </w:r>
+      <w:r>
+        <w:rPr>
+          <w:i w:val="0"/>
+          <w:iCs w:val="0"/>
+        </w:rPr>
+        <w:t>by PC1 and PC2</w:t>
+      </w:r>
+      <w:r>
+        <w:rPr>
+          <w:i w:val="0"/>
+          <w:iCs w:val="0"/>
+        </w:rPr>
+        <w:t>, but</w:t>
+      </w:r>
+      <w:r>
+        <w:rPr>
+          <w:i w:val="0"/>
+          <w:iCs w:val="0"/>
+        </w:rPr>
+        <w:t xml:space="preserve"> could be very different with regards to the remainding PCs</w:t>
+      </w:r>
+      <w:r>
+        <w:rPr>
+          <w:i w:val="0"/>
+          <w:iCs w:val="0"/>
+        </w:rPr>
+        <w:t xml:space="preserve"> (see Diagnostics, Figure 4).</w:t>
+      </w:r>
+      <w:r>
+        <w:rPr>
+          <w:i w:val="0"/>
+          <w:iCs w:val="0"/>
+        </w:rPr>
+        <w:t xml:space="preserve"> </w:t>
+      </w:r>
+    </w:p>
+    <w:p/>
+    <w:p>
+      <w:pPr>
+        <w:pStyle w:val="Heading4"/>
+      </w:pPr>
+      <w:r>
+        <w:t>Diagnostics</w:t>
+      </w:r>
+    </w:p>
+    <w:p>
+      <w:r>
+        <w:t xml:space="preserve">Important measures in </w:t>
+      </w:r>
+      <w:r>
+        <w:t xml:space="preserve">the diagnostics of the PCA plot is to look at the </w:t>
+      </w:r>
+      <w:r>
+        <w:t>leverage</w:t>
+      </w:r>
+      <w:r>
+        <w:t xml:space="preserve"> (</w:t>
+      </w:r>
+      <w:r>
+        <w:t>score distance</w:t>
+      </w:r>
+      <w:r>
+        <w:t>)</w:t>
+      </w:r>
+      <w:r>
+        <w:t xml:space="preserve"> and residual</w:t>
+      </w:r>
+      <w:r>
+        <w:t>s (orthogonal distance)</w:t>
+      </w:r>
+      <w:r>
+        <w:t xml:space="preserve"> of the </w:t>
+      </w:r>
+      <w:r>
+        <w:t>principal components. This can be done both by looking at the</w:t>
+      </w:r>
+      <w:r>
+        <w:t xml:space="preserve"> the distance on their own (</w:t>
+      </w:r>
+      <w:hyperlink w:anchor="figure_003" w:history="1">
+        <w:r>
+          <w:rPr>
+            <w:rStyle w:val="Hyperlink"/>
+          </w:rPr>
+          <w:t xml:space="preserve">Figure </w:t>
+        </w:r>
+        <w:r>
+          <w:rPr>
+            <w:rStyle w:val="Hyperlink"/>
+          </w:rPr>
+          <w:t>3</w:t>
+        </w:r>
+      </w:hyperlink>
+      <w:r>
+        <w:t xml:space="preserve">) and leverage and residual </w:t>
+      </w:r>
+      <w:r>
+        <w:t>in relation to each other (Figure Y).</w:t>
+      </w:r>
+      <w:r>
+        <w:t xml:space="preserve"> </w:t>
+      </w:r>
+    </w:p>
+    <w:p>
+      <w:r>
+        <w:rPr>
+          <w:b/>
+          <w:bCs/>
+        </w:rPr>
+        <w:t>Score distance</w:t>
+      </w:r>
+      <w:r>
+        <w:rPr>
+          <w:b/>
+          <w:bCs/>
+        </w:rPr>
+        <w:t xml:space="preserve"> or leverage</w:t>
+      </w:r>
+      <w:r>
+        <w:t xml:space="preserve"> </w:t>
+      </w:r>
+      <w:r>
+        <w:t>describes how fra from the center of the</w:t>
+      </w:r>
+      <w:r>
+        <w:t xml:space="preserve"> </w:t>
+      </w:r>
+      <w:r>
+        <w:t>PCA</w:t>
+      </w:r>
+      <w:r>
+        <w:t xml:space="preserve"> </w:t>
+      </w:r>
+      <w:r>
+        <w:t>space the</w:t>
+      </w:r>
+      <w:r>
+        <w:t xml:space="preserve"> </w:t>
+      </w:r>
+      <w:r>
+        <w:t xml:space="preserve">unit is. </w:t>
+      </w:r>
+      <w:r>
+        <w:t>In other word the higher the score distance the more extreme</w:t>
+      </w:r>
+      <w:r>
+        <w:t xml:space="preserve"> the observation is, in terms of the pricipal components</w:t>
+      </w:r>
+      <w:r>
+        <w:t xml:space="preserve"> and has big influence on </w:t>
+      </w:r>
+      <w:r>
+        <w:t>the area of the PCA space</w:t>
+      </w:r>
+      <w:r>
+        <w:t xml:space="preserve">. </w:t>
+      </w:r>
+      <w:r>
+        <w:t xml:space="preserve">Very high score distances could be indication of outliers. </w:t>
+      </w:r>
+      <w:r>
+        <w:t xml:space="preserve"> </w:t>
+      </w:r>
+    </w:p>
+    <w:p>
+      <w:r>
+        <w:rPr>
+          <w:noProof/>
+        </w:rPr>
+        <w:lastRenderedPageBreak/>
+        <mc:AlternateContent>
+          <mc:Choice Requires="wpg">
+            <w:drawing>
+              <wp:anchor distT="0" distB="0" distL="114300" distR="114300" simplePos="0" relativeHeight="251668480" behindDoc="0" locked="0" layoutInCell="1" allowOverlap="1" wp14:anchorId="769E7851" wp14:editId="6C54F947">
+                <wp:simplePos x="0" y="0"/>
+                <wp:positionH relativeFrom="column">
+                  <wp:posOffset>172085</wp:posOffset>
+                </wp:positionH>
+                <wp:positionV relativeFrom="paragraph">
+                  <wp:posOffset>137795</wp:posOffset>
+                </wp:positionV>
+                <wp:extent cx="5425440" cy="4977130"/>
+                <wp:effectExtent l="0" t="0" r="0" b="1270"/>
+                <wp:wrapTight wrapText="bothSides">
+                  <wp:wrapPolygon edited="0">
+                    <wp:start x="0" y="0"/>
+                    <wp:lineTo x="0" y="21550"/>
+                    <wp:lineTo x="21539" y="21550"/>
+                    <wp:lineTo x="21539" y="0"/>
+                    <wp:lineTo x="0" y="0"/>
+                  </wp:wrapPolygon>
+                </wp:wrapTight>
+                <wp:docPr id="1291523549" name="Group 13"/>
+                <wp:cNvGraphicFramePr/>
+                <a:graphic xmlns:a="http://schemas.openxmlformats.org/drawingml/2006/main">
+                  <a:graphicData uri="http://schemas.microsoft.com/office/word/2010/wordprocessingGroup">
+                    <wpg:wgp>
+                      <wpg:cNvGrpSpPr/>
+                      <wpg:grpSpPr>
+                        <a:xfrm>
+                          <a:off x="0" y="0"/>
+                          <a:ext cx="5425440" cy="4977130"/>
+                          <a:chOff x="0" y="0"/>
+                          <a:chExt cx="3821430" cy="3858260"/>
+                        </a:xfrm>
+                      </wpg:grpSpPr>
+                      <pic:pic xmlns:pic="http://schemas.openxmlformats.org/drawingml/2006/picture">
+                        <pic:nvPicPr>
+                          <pic:cNvPr id="1874721602" name="Graphic 12"/>
+                          <pic:cNvPicPr>
+                            <a:picLocks noChangeAspect="1"/>
+                          </pic:cNvPicPr>
+                        </pic:nvPicPr>
+                        <pic:blipFill rotWithShape="1">
+                          <a:blip r:embed="rId16">
+                            <a:extLst>
+                              <a:ext uri="{96DAC541-7B7A-43D3-8B79-37D633B846F1}">
+                                <asvg:svgBlip xmlns:asvg="http://schemas.microsoft.com/office/drawing/2016/SVG/main" r:embed="rId17"/>
+                              </a:ext>
+                            </a:extLst>
+                          </a:blip>
+                          <a:srcRect t="10516" r="4205" b="2592"/>
+                          <a:stretch/>
+                        </pic:blipFill>
+                        <pic:spPr bwMode="auto">
+                          <a:xfrm>
+                            <a:off x="0" y="0"/>
+                            <a:ext cx="3821430" cy="3355340"/>
+                          </a:xfrm>
+                          <a:prstGeom prst="rect">
+                            <a:avLst/>
+                          </a:prstGeom>
+                          <a:ln>
+                            <a:noFill/>
+                          </a:ln>
+                          <a:extLst>
+                            <a:ext uri="{53640926-AAD7-44D8-BBD7-CCE9431645EC}">
+                              <a14:shadowObscured xmlns:a14="http://schemas.microsoft.com/office/drawing/2010/main"/>
+                            </a:ext>
+                          </a:extLst>
+                        </pic:spPr>
+                      </pic:pic>
+                      <wps:wsp>
+                        <wps:cNvPr id="748205210" name="Text Box 1"/>
+                        <wps:cNvSpPr txBox="1"/>
+                        <wps:spPr>
+                          <a:xfrm>
+                            <a:off x="0" y="3415665"/>
+                            <a:ext cx="3821430" cy="442595"/>
+                          </a:xfrm>
+                          <a:prstGeom prst="rect">
+                            <a:avLst/>
+                          </a:prstGeom>
+                          <a:solidFill>
+                            <a:prstClr val="white"/>
+                          </a:solidFill>
+                          <a:ln>
+                            <a:noFill/>
+                          </a:ln>
+                        </wps:spPr>
+                        <wps:txbx>
+                          <w:txbxContent>
+                            <w:p>
+                              <w:pPr>
+                                <w:pStyle w:val="Caption"/>
+                                <w:rPr>
+                                  <w:noProof/>
+                                </w:rPr>
+                              </w:pPr>
+                              <w:bookmarkStart w:id="5" w:name="figure_003"/>
+                              <w:r>
+                                <w:t xml:space="preserve">Figure </w:t>
+                              </w:r>
+                              <w:fldSimple w:instr=" SEQ Figure \* ARABIC ">
+                                <w:r>
+                                  <w:rPr>
+                                    <w:noProof/>
+                                  </w:rPr>
+                                  <w:t>4</w:t>
+                                </w:r>
+                              </w:fldSimple>
+                              <w:bookmarkEnd w:id="5"/>
+                              <w:r>
+                                <w:t xml:space="preserve"> Score distance and orthogonal distance with 37 principal components</w:t>
+                              </w:r>
+                              <w:r>
+                                <w:t xml:space="preserve">. </w:t>
+                              </w:r>
+                              <w:r>
+                                <w:t>Score distance (left) = leverage, Orthogonal distance (right) = residual</w:t>
+                              </w:r>
+                              <w:r>
+                                <w:t>.</w:t>
+                              </w:r>
+                            </w:p>
+                          </w:txbxContent>
+                        </wps:txbx>
+                        <wps:bodyPr rot="0" spcFirstLastPara="0" vertOverflow="overflow" horzOverflow="overflow" vert="horz" wrap="square" lIns="0" tIns="0" rIns="0" bIns="0" numCol="1" spcCol="0" rtlCol="0" fromWordArt="0" anchor="t" anchorCtr="0" forceAA="0" compatLnSpc="1">
+                          <a:prstTxWarp prst="textNoShape">
+                            <a:avLst/>
+                          </a:prstTxWarp>
+                          <a:noAutofit/>
+                        </wps:bodyPr>
+                      </wps:wsp>
+                    </wpg:wgp>
+                  </a:graphicData>
+                </a:graphic>
+                <wp14:sizeRelH relativeFrom="margin">
+                  <wp14:pctWidth>0</wp14:pctWidth>
+                </wp14:sizeRelH>
+                <wp14:sizeRelV relativeFrom="margin">
+                  <wp14:pctHeight>0</wp14:pctHeight>
+                </wp14:sizeRelV>
+              </wp:anchor>
+            </w:drawing>
+          </mc:Choice>
+          <mc:Fallback>
+            <w:pict>
+              <v:group w14:anchorId="769E7851" id="Group 13" o:spid="_x0000_s1036" style="position:absolute;left:0;text-align:left;margin-left:13.55pt;margin-top:10.85pt;width:427.2pt;height:391.9pt;z-index:251668480;mso-width-relative:margin;mso-height-relative:margin" coordsize="38214,38582" o:gfxdata="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">
+                <v:shape id="Graphic 12" o:spid="_x0000_s1037" type="#_x0000_t75" style="position:absolute;width:38214;height:33553;visibility:visible;mso-wrap-style:square" o:gfxdata="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">
+                  <v:imagedata r:id="rId18" o:title="" croptop="6892f" cropbottom="1699f" cropright="2756f"/>
+                </v:shape>
+                <v:shape id="Text Box 1" o:spid="_x0000_s1038" type="#_x0000_t202" style="position:absolute;top:34156;width:38214;height:4426;visibility:visible;mso-wrap-style:square;v-text-anchor:top" o:gfxdata="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" stroked="f">
+                  <v:textbox inset="0,0,0,0">
+                    <w:txbxContent>
+                      <w:p>
+                        <w:pPr>
+                          <w:pStyle w:val="Caption"/>
+                          <w:rPr>
+                            <w:noProof/>
+                          </w:rPr>
+                        </w:pPr>
+                        <w:bookmarkStart w:id="6" w:name="figure_003"/>
+                        <w:r>
+                          <w:t xml:space="preserve">Figure </w:t>
+                        </w:r>
+                        <w:fldSimple w:instr=" SEQ Figure \* ARABIC ">
+                          <w:r>
+                            <w:rPr>
+                              <w:noProof/>
+                            </w:rPr>
+                            <w:t>4</w:t>
+                          </w:r>
+                        </w:fldSimple>
+                        <w:bookmarkEnd w:id="6"/>
+                        <w:r>
+                          <w:t xml:space="preserve"> Score distance and orthogonal distance with 37 principal components</w:t>
+                        </w:r>
+                        <w:r>
+                          <w:t xml:space="preserve">. </w:t>
+                        </w:r>
+                        <w:r>
+                          <w:t>Score distance (left) = leverage, Orthogonal distance (right) = residual</w:t>
+                        </w:r>
+                        <w:r>
+                          <w:t>.</w:t>
+                        </w:r>
+                      </w:p>
+                    </w:txbxContent>
+                  </v:textbox>
+                </v:shape>
+                <w10:wrap type="tight"/>
+              </v:group>
+            </w:pict>
+          </mc:Fallback>
+        </mc:AlternateContent>
+      </w:r>
+      <w:r>
+        <w:rPr>
+          <w:b/>
+          <w:bCs/>
+        </w:rPr>
+        <w:t>Orthogonal distance or residual</w:t>
+      </w:r>
+      <w:r>
+        <w:t xml:space="preserve"> </w:t>
+      </w:r>
+      <w:r>
+        <w:t xml:space="preserve">is a measure of </w:t>
+      </w:r>
+      <w:r>
+        <w:t xml:space="preserve">the perpindicular distance of observation </w:t>
+      </w:r>
+      <w:r>
+        <w:t xml:space="preserve">to the </w:t>
+      </w:r>
+      <w:r>
+        <w:t>PCA</w:t>
+      </w:r>
+      <w:r>
+        <w:t xml:space="preserve"> space. </w:t>
+      </w:r>
+      <w:r>
+        <w:t xml:space="preserve">In other word is it a measure of how well the PCA </w:t>
+      </w:r>
+      <w:r>
+        <w:t xml:space="preserve">represent the observation. When plotting </w:t>
+      </w:r>
+      <w:r>
+        <w:t xml:space="preserve">the </w:t>
+      </w:r>
+      <w:r>
+        <w:t xml:space="preserve">orthogonal distance and the score distance the key </w:t>
+      </w:r>
+      <w:r>
+        <w:t xml:space="preserve">for plot plots is that the values are as </w:t>
+      </w:r>
+      <w:r>
+        <w:t>close to 0</w:t>
+      </w:r>
+      <w:r>
+        <w:t xml:space="preserve"> as possible. </w:t>
+      </w:r>
+      <w:r>
+        <w:br/>
+      </w:r>
+      <w:hyperlink w:anchor="figure_003" w:history="1">
+        <w:r>
+          <w:rPr>
+            <w:rStyle w:val="Hyperlink"/>
+          </w:rPr>
+          <w:t xml:space="preserve">Figure </w:t>
+        </w:r>
+        <w:r>
+          <w:rPr>
+            <w:rStyle w:val="Hyperlink"/>
+          </w:rPr>
+          <w:t>4</w:t>
+        </w:r>
+      </w:hyperlink>
+      <w:r>
+        <w:t xml:space="preserve"> shows the </w:t>
+      </w:r>
+      <w:r>
+        <w:t xml:space="preserve">orthogonal distance and the score distance of the PCA at hand. Notably there are no </w:t>
+      </w:r>
+      <w:r>
+        <w:t xml:space="preserve">distances that are 0. For the orthogonal distance it is expected </w:t>
+      </w:r>
+      <w:r>
+        <w:t>to have relatively higher values as we alr</w:t>
+      </w:r>
+      <w:r>
+        <w:t>e</w:t>
+      </w:r>
+      <w:r>
+        <w:t>ady know that relatively little variation was discribed by each PC</w:t>
+      </w:r>
+      <w:r>
+        <w:t xml:space="preserve">, meaning there would be a relatively high residuals. </w:t>
+      </w:r>
+      <w:r>
+        <w:t xml:space="preserve">But approxemately 10 % </w:t>
+      </w:r>
+      <w:r>
+        <w:t xml:space="preserve">are </w:t>
+      </w:r>
+      <w:r>
+        <w:t xml:space="preserve">outside the 95 % confidence interval of this PCA. </w:t>
+      </w:r>
+      <w:r>
+        <w:t xml:space="preserve">Quite a larger number of observations are outside the confidence interval for the score distance. </w:t>
+      </w:r>
+      <w:r>
+        <w:t xml:space="preserve"> </w:t>
+      </w:r>
+    </w:p>
+    <w:p>
+      <w:r>
+        <w:t>Figure 4</w:t>
+      </w:r>
+    </w:p>
+    <w:p/>
+    <w:p/>
+    <w:p/>
+    <w:p/>
+    <w:p/>
+    <w:p/>
+    <w:p>
+      <w:r>
+        <w:rPr>
+          <w:noProof/>
+        </w:rPr>
+        <w:lastRenderedPageBreak/>
+        <mc:AlternateContent>
+          <mc:Choice Requires="wps">
+            <w:drawing>
+              <wp:anchor distT="0" distB="0" distL="114300" distR="114300" simplePos="0" relativeHeight="251687936" behindDoc="0" locked="0" layoutInCell="1" allowOverlap="1" wp14:anchorId="437C4084" wp14:editId="17AF982F">
+                <wp:simplePos x="0" y="0"/>
+                <wp:positionH relativeFrom="column">
+                  <wp:posOffset>3114040</wp:posOffset>
+                </wp:positionH>
+                <wp:positionV relativeFrom="paragraph">
+                  <wp:posOffset>2380879</wp:posOffset>
+                </wp:positionV>
+                <wp:extent cx="914400" cy="336430"/>
+                <wp:effectExtent l="0" t="0" r="0" b="0"/>
+                <wp:wrapNone/>
+                <wp:docPr id="1162030007" name="Text Box 14"/>
+                <wp:cNvGraphicFramePr/>
+                <a:graphic xmlns:a="http://schemas.openxmlformats.org/drawingml/2006/main">
+                  <a:graphicData uri="http://schemas.microsoft.com/office/word/2010/wordprocessingShape">
+                    <wps:wsp>
+                      <wps:cNvSpPr txBox="1"/>
+                      <wps:spPr>
+                        <a:xfrm>
+                          <a:off x="0" y="0"/>
+                          <a:ext cx="914400" cy="336430"/>
+                        </a:xfrm>
+                        <a:prstGeom prst="rect">
+                          <a:avLst/>
+                        </a:prstGeom>
+                        <a:noFill/>
+                        <a:ln w="6350">
+                          <a:noFill/>
+                        </a:ln>
+                      </wps:spPr>
+                      <wps:txbx>
+                        <w:txbxContent>
+                          <w:p>
+                            <w:pPr>
+                              <w:rPr>
+                                <w:color w:val="4EA72E" w:themeColor="accent6"/>
+                              </w:rPr>
+                            </w:pPr>
+                            <w:r>
+                              <w:rPr>
+                                <w:color w:val="4EA72E" w:themeColor="accent6"/>
+                              </w:rPr>
+                              <w:t>(</w:t>
+                            </w:r>
+                            <w:r>
+                              <w:rPr>
+                                <w:color w:val="4EA72E" w:themeColor="accent6"/>
+                              </w:rPr>
+                              <w:t>4</w:t>
+                            </w:r>
+                            <w:r>
+                              <w:rPr>
+                                <w:color w:val="4EA72E" w:themeColor="accent6"/>
+                              </w:rPr>
+                              <w:t>)</w:t>
+                            </w:r>
+                          </w:p>
+                        </w:txbxContent>
+                      </wps:txbx>
+                      <wps:bodyPr rot="0" spcFirstLastPara="0" vertOverflow="overflow" horzOverflow="overflow" vert="horz" wrap="none" lIns="91440" tIns="45720" rIns="91440" bIns="45720" numCol="1" spcCol="0" rtlCol="0" fromWordArt="0" anchor="t" anchorCtr="0" forceAA="0" compatLnSpc="1">
+                        <a:prstTxWarp prst="textNoShape">
+                          <a:avLst/>
+                        </a:prstTxWarp>
+                        <a:noAutofit/>
+                      </wps:bodyPr>
+                    </wps:wsp>
+                  </a:graphicData>
+                </a:graphic>
+                <wp14:sizeRelH relativeFrom="margin">
+                  <wp14:pctWidth>0</wp14:pctWidth>
+                </wp14:sizeRelH>
+                <wp14:sizeRelV relativeFrom="margin">
+                  <wp14:pctHeight>0</wp14:pctHeight>
+                </wp14:sizeRelV>
+              </wp:anchor>
+            </w:drawing>
+          </mc:Choice>
+          <mc:Fallback>
+            <w:pict>
+              <v:shape w14:anchorId="437C4084" id="Text Box 14" o:spid="_x0000_s1039" type="#_x0000_t202" style="position:absolute;left:0;text-align:left;margin-left:245.2pt;margin-top:187.45pt;width:1in;height:26.5pt;z-index:251687936;visibility:visible;mso-wrap-style:none;mso-width-percent:0;mso-height-percent:0;mso-wrap-distance-left:9pt;mso-wrap-distance-top:0;mso-wrap-distance-right:9pt;mso-wrap-distance-bottom:0;mso-position-horizontal:absolute;mso-position-horizontal-relative:text;mso-position-vertical:absolute;mso-position-vertical-relative:text;mso-width-percent:0;mso-height-percent:0;mso-width-relative:margin;mso-height-relative:margin;v-text-anchor:top" o:gfxdata="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" filled="f" stroked="f" strokeweight=".5pt">
+                <v:textbox>
+                  <w:txbxContent>
+                    <w:p>
+                      <w:pPr>
+                        <w:rPr>
+                          <w:color w:val="4EA72E" w:themeColor="accent6"/>
+                        </w:rPr>
+                      </w:pPr>
+                      <w:r>
+                        <w:rPr>
+                          <w:color w:val="4EA72E" w:themeColor="accent6"/>
+                        </w:rPr>
+                        <w:t>(</w:t>
+                      </w:r>
+                      <w:r>
+                        <w:rPr>
+                          <w:color w:val="4EA72E" w:themeColor="accent6"/>
+                        </w:rPr>
+                        <w:t>4</w:t>
+                      </w:r>
+                      <w:r>
+                        <w:rPr>
+                          <w:color w:val="4EA72E" w:themeColor="accent6"/>
+                        </w:rPr>
+                        <w:t>)</w:t>
+                      </w:r>
+                    </w:p>
+                  </w:txbxContent>
+                </v:textbox>
+              </v:shape>
+            </w:pict>
+          </mc:Fallback>
+        </mc:AlternateContent>
+      </w:r>
+      <w:r>
+        <w:rPr>
+          <w:noProof/>
+        </w:rPr>
+        <mc:AlternateContent>
+          <mc:Choice Requires="wps">
+            <w:drawing>
+              <wp:anchor distT="0" distB="0" distL="114300" distR="114300" simplePos="0" relativeHeight="251685888" behindDoc="0" locked="0" layoutInCell="1" allowOverlap="1" wp14:anchorId="1543EE0D" wp14:editId="2218422E">
+                <wp:simplePos x="0" y="0"/>
+                <wp:positionH relativeFrom="column">
+                  <wp:posOffset>2656840</wp:posOffset>
+                </wp:positionH>
+                <wp:positionV relativeFrom="paragraph">
+                  <wp:posOffset>2388870</wp:posOffset>
+                </wp:positionV>
+                <wp:extent cx="914400" cy="336430"/>
+                <wp:effectExtent l="0" t="0" r="3810" b="0"/>
+                <wp:wrapNone/>
+                <wp:docPr id="1195034759" name="Text Box 14"/>
+                <wp:cNvGraphicFramePr/>
+                <a:graphic xmlns:a="http://schemas.openxmlformats.org/drawingml/2006/main">
+                  <a:graphicData uri="http://schemas.microsoft.com/office/word/2010/wordprocessingShape">
+                    <wps:wsp>
+                      <wps:cNvSpPr txBox="1"/>
+                      <wps:spPr>
+                        <a:xfrm>
+                          <a:off x="0" y="0"/>
+                          <a:ext cx="914400" cy="336430"/>
+                        </a:xfrm>
+                        <a:prstGeom prst="rect">
+                          <a:avLst/>
+                        </a:prstGeom>
+                        <a:solidFill>
+                          <a:schemeClr val="lt1"/>
+                        </a:solidFill>
+                        <a:ln w="6350">
+                          <a:noFill/>
+                        </a:ln>
+                      </wps:spPr>
+                      <wps:txbx>
+                        <w:txbxContent>
+                          <w:p>
+                            <w:pPr>
+                              <w:rPr>
+                                <w:color w:val="4EA72E" w:themeColor="accent6"/>
+                              </w:rPr>
+                            </w:pPr>
+                            <w:r>
+                              <w:rPr>
+                                <w:color w:val="4EA72E" w:themeColor="accent6"/>
+                              </w:rPr>
+                              <w:t>(</w:t>
+                            </w:r>
+                            <w:r>
+                              <w:rPr>
+                                <w:color w:val="4EA72E" w:themeColor="accent6"/>
+                              </w:rPr>
+                              <w:t>3</w:t>
+                            </w:r>
+                            <w:r>
+                              <w:rPr>
+                                <w:color w:val="4EA72E" w:themeColor="accent6"/>
+                              </w:rPr>
+                              <w:t>)</w:t>
+                            </w:r>
+                          </w:p>
+                        </w:txbxContent>
+                      </wps:txbx>
+                      <wps:bodyPr rot="0" spcFirstLastPara="0" vertOverflow="overflow" horzOverflow="overflow" vert="horz" wrap="none" lIns="91440" tIns="45720" rIns="91440" bIns="45720" numCol="1" spcCol="0" rtlCol="0" fromWordArt="0" anchor="t" anchorCtr="0" forceAA="0" compatLnSpc="1">
+                        <a:prstTxWarp prst="textNoShape">
+                          <a:avLst/>
+                        </a:prstTxWarp>
+                        <a:noAutofit/>
+                      </wps:bodyPr>
+                    </wps:wsp>
+                  </a:graphicData>
+                </a:graphic>
+                <wp14:sizeRelH relativeFrom="margin">
+                  <wp14:pctWidth>0</wp14:pctWidth>
+                </wp14:sizeRelH>
+                <wp14:sizeRelV relativeFrom="margin">
+                  <wp14:pctHeight>0</wp14:pctHeight>
+                </wp14:sizeRelV>
+              </wp:anchor>
+            </w:drawing>
+          </mc:Choice>
+          <mc:Fallback>
+            <w:pict>
+              <v:shape w14:anchorId="1543EE0D" id="_x0000_s1040" type="#_x0000_t202" style="position:absolute;left:0;text-align:left;margin-left:209.2pt;margin-top:188.1pt;width:1in;height:26.5pt;z-index:251685888;visibility:visible;mso-wrap-style:none;mso-width-percent:0;mso-height-percent:0;mso-wrap-distance-left:9pt;mso-wrap-distance-top:0;mso-wrap-distance-right:9pt;mso-wrap-distance-bottom:0;mso-position-horizontal:absolute;mso-position-horizontal-relative:text;mso-position-vertical:absolute;mso-position-vertical-relative:text;mso-width-percent:0;mso-height-percent:0;mso-width-relative:margin;mso-height-relative:margin;v-text-anchor:top" o:gfxdata="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" fillcolor="white [3201]" stroked="f" strokeweight=".5pt">
+                <v:textbox>
+                  <w:txbxContent>
+                    <w:p>
+                      <w:pPr>
+                        <w:rPr>
+                          <w:color w:val="4EA72E" w:themeColor="accent6"/>
+                        </w:rPr>
+                      </w:pPr>
+                      <w:r>
+                        <w:rPr>
+                          <w:color w:val="4EA72E" w:themeColor="accent6"/>
+                        </w:rPr>
+                        <w:t>(</w:t>
+                      </w:r>
+                      <w:r>
+                        <w:rPr>
+                          <w:color w:val="4EA72E" w:themeColor="accent6"/>
+                        </w:rPr>
+                        <w:t>3</w:t>
+                      </w:r>
+                      <w:r>
+                        <w:rPr>
+                          <w:color w:val="4EA72E" w:themeColor="accent6"/>
+                        </w:rPr>
+                        <w:t>)</w:t>
+                      </w:r>
+                    </w:p>
+                  </w:txbxContent>
+                </v:textbox>
+              </v:shape>
+            </w:pict>
+          </mc:Fallback>
+        </mc:AlternateContent>
+      </w:r>
+      <w:r>
+        <w:rPr>
+          <w:noProof/>
+        </w:rPr>
+        <mc:AlternateContent>
+          <mc:Choice Requires="wps">
+            <w:drawing>
+              <wp:anchor distT="0" distB="0" distL="114300" distR="114300" simplePos="0" relativeHeight="251683840" behindDoc="0" locked="0" layoutInCell="1" allowOverlap="1" wp14:anchorId="1E4BD03A" wp14:editId="7F6007CD">
+                <wp:simplePos x="0" y="0"/>
+                <wp:positionH relativeFrom="column">
+                  <wp:posOffset>3114040</wp:posOffset>
+                </wp:positionH>
+                <wp:positionV relativeFrom="paragraph">
+                  <wp:posOffset>2777490</wp:posOffset>
+                </wp:positionV>
+                <wp:extent cx="914400" cy="336430"/>
+                <wp:effectExtent l="0" t="0" r="3810" b="0"/>
+                <wp:wrapNone/>
+                <wp:docPr id="1568806409" name="Text Box 14"/>
+                <wp:cNvGraphicFramePr/>
+                <a:graphic xmlns:a="http://schemas.openxmlformats.org/drawingml/2006/main">
+                  <a:graphicData uri="http://schemas.microsoft.com/office/word/2010/wordprocessingShape">
+                    <wps:wsp>
+                      <wps:cNvSpPr txBox="1"/>
+                      <wps:spPr>
+                        <a:xfrm>
+                          <a:off x="0" y="0"/>
+                          <a:ext cx="914400" cy="336430"/>
+                        </a:xfrm>
+                        <a:prstGeom prst="rect">
+                          <a:avLst/>
+                        </a:prstGeom>
+                        <a:solidFill>
+                          <a:schemeClr val="lt1"/>
+                        </a:solidFill>
+                        <a:ln w="6350">
+                          <a:noFill/>
+                        </a:ln>
+                      </wps:spPr>
+                      <wps:txbx>
+                        <w:txbxContent>
+                          <w:p>
+                            <w:pPr>
+                              <w:rPr>
+                                <w:color w:val="4EA72E" w:themeColor="accent6"/>
+                              </w:rPr>
+                            </w:pPr>
+                            <w:r>
+                              <w:rPr>
+                                <w:color w:val="4EA72E" w:themeColor="accent6"/>
+                              </w:rPr>
+                              <w:t>(</w:t>
+                            </w:r>
+                            <w:r>
+                              <w:rPr>
+                                <w:color w:val="4EA72E" w:themeColor="accent6"/>
+                              </w:rPr>
+                              <w:t>2</w:t>
+                            </w:r>
+                            <w:r>
+                              <w:rPr>
+                                <w:color w:val="4EA72E" w:themeColor="accent6"/>
+                              </w:rPr>
+                              <w:t>)</w:t>
+                            </w:r>
+                          </w:p>
+                        </w:txbxContent>
+                      </wps:txbx>
+                      <wps:bodyPr rot="0" spcFirstLastPara="0" vertOverflow="overflow" horzOverflow="overflow" vert="horz" wrap="none" lIns="91440" tIns="45720" rIns="91440" bIns="45720" numCol="1" spcCol="0" rtlCol="0" fromWordArt="0" anchor="t" anchorCtr="0" forceAA="0" compatLnSpc="1">
+                        <a:prstTxWarp prst="textNoShape">
+                          <a:avLst/>
+                        </a:prstTxWarp>
+                        <a:noAutofit/>
+                      </wps:bodyPr>
+                    </wps:wsp>
+                  </a:graphicData>
+                </a:graphic>
+                <wp14:sizeRelH relativeFrom="margin">
+                  <wp14:pctWidth>0</wp14:pctWidth>
+                </wp14:sizeRelH>
+                <wp14:sizeRelV relativeFrom="margin">
+                  <wp14:pctHeight>0</wp14:pctHeight>
+                </wp14:sizeRelV>
+              </wp:anchor>
+            </w:drawing>
+          </mc:Choice>
+          <mc:Fallback>
+            <w:pict>
+              <v:shape w14:anchorId="1E4BD03A" id="_x0000_s1041" type="#_x0000_t202" style="position:absolute;left:0;text-align:left;margin-left:245.2pt;margin-top:218.7pt;width:1in;height:26.5pt;z-index:251683840;visibility:visible;mso-wrap-style:none;mso-width-percent:0;mso-height-percent:0;mso-wrap-distance-left:9pt;mso-wrap-distance-top:0;mso-wrap-distance-right:9pt;mso-wrap-distance-bottom:0;mso-position-horizontal:absolute;mso-position-horizontal-relative:text;mso-position-vertical:absolute;mso-position-vertical-relative:text;mso-width-percent:0;mso-height-percent:0;mso-width-relative:margin;mso-height-relative:margin;v-text-anchor:top" o:gfxdata="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" fillcolor="white [3201]" stroked="f" strokeweight=".5pt">
+                <v:textbox>
+                  <w:txbxContent>
+                    <w:p>
+                      <w:pPr>
+                        <w:rPr>
+                          <w:color w:val="4EA72E" w:themeColor="accent6"/>
+                        </w:rPr>
+                      </w:pPr>
+                      <w:r>
+                        <w:rPr>
+                          <w:color w:val="4EA72E" w:themeColor="accent6"/>
+                        </w:rPr>
+                        <w:t>(</w:t>
+                      </w:r>
+                      <w:r>
+                        <w:rPr>
+                          <w:color w:val="4EA72E" w:themeColor="accent6"/>
+                        </w:rPr>
+                        <w:t>2</w:t>
+                      </w:r>
+                      <w:r>
+                        <w:rPr>
+                          <w:color w:val="4EA72E" w:themeColor="accent6"/>
+                        </w:rPr>
+                        <w:t>)</w:t>
+                      </w:r>
+                    </w:p>
+                  </w:txbxContent>
+                </v:textbox>
+              </v:shape>
+            </w:pict>
+          </mc:Fallback>
+        </mc:AlternateContent>
+      </w:r>
+      <w:r>
+        <w:rPr>
+          <w:noProof/>
+        </w:rPr>
+        <mc:AlternateContent>
+          <mc:Choice Requires="wps">
+            <w:drawing>
+              <wp:anchor distT="0" distB="0" distL="114300" distR="114300" simplePos="0" relativeHeight="251681792" behindDoc="0" locked="0" layoutInCell="1" allowOverlap="1" wp14:anchorId="68809402" wp14:editId="06F4FB79">
+                <wp:simplePos x="0" y="0"/>
+                <wp:positionH relativeFrom="column">
+                  <wp:posOffset>2656840</wp:posOffset>
+                </wp:positionH>
+                <wp:positionV relativeFrom="paragraph">
+                  <wp:posOffset>2777646</wp:posOffset>
+                </wp:positionV>
+                <wp:extent cx="914400" cy="336430"/>
+                <wp:effectExtent l="0" t="0" r="3810" b="0"/>
+                <wp:wrapNone/>
+                <wp:docPr id="1499617620" name="Text Box 14"/>
+                <wp:cNvGraphicFramePr/>
+                <a:graphic xmlns:a="http://schemas.openxmlformats.org/drawingml/2006/main">
+                  <a:graphicData uri="http://schemas.microsoft.com/office/word/2010/wordprocessingShape">
+                    <wps:wsp>
+                      <wps:cNvSpPr txBox="1"/>
+                      <wps:spPr>
+                        <a:xfrm>
+                          <a:off x="0" y="0"/>
+                          <a:ext cx="914400" cy="336430"/>
+                        </a:xfrm>
+                        <a:prstGeom prst="rect">
+                          <a:avLst/>
+                        </a:prstGeom>
+                        <a:solidFill>
+                          <a:schemeClr val="lt1"/>
+                        </a:solidFill>
+                        <a:ln w="6350">
+                          <a:noFill/>
+                        </a:ln>
+                      </wps:spPr>
+                      <wps:txbx>
+                        <w:txbxContent>
+                          <w:p>
+                            <w:pPr>
+                              <w:rPr>
+                                <w:color w:val="4EA72E" w:themeColor="accent6"/>
+                              </w:rPr>
+                            </w:pPr>
+                            <w:r>
+                              <w:rPr>
+                                <w:color w:val="4EA72E" w:themeColor="accent6"/>
+                              </w:rPr>
+                              <w:t>(1)</w:t>
+                            </w:r>
+                          </w:p>
+                        </w:txbxContent>
+                      </wps:txbx>
+                      <wps:bodyPr rot="0" spcFirstLastPara="0" vertOverflow="overflow" horzOverflow="overflow" vert="horz" wrap="none" lIns="91440" tIns="45720" rIns="91440" bIns="45720" numCol="1" spcCol="0" rtlCol="0" fromWordArt="0" anchor="t" anchorCtr="0" forceAA="0" compatLnSpc="1">
+                        <a:prstTxWarp prst="textNoShape">
+                          <a:avLst/>
+                        </a:prstTxWarp>
+                        <a:noAutofit/>
+                      </wps:bodyPr>
+                    </wps:wsp>
+                  </a:graphicData>
+                </a:graphic>
+                <wp14:sizeRelV relativeFrom="margin">
+                  <wp14:pctHeight>0</wp14:pctHeight>
+                </wp14:sizeRelV>
+              </wp:anchor>
+            </w:drawing>
+          </mc:Choice>
+          <mc:Fallback>
+            <w:pict>
+              <v:shape w14:anchorId="68809402" id="_x0000_s1042" type="#_x0000_t202" style="position:absolute;left:0;text-align:left;margin-left:209.2pt;margin-top:218.7pt;width:1in;height:26.5pt;z-index:251681792;visibility:visible;mso-wrap-style:none;mso-height-percent:0;mso-wrap-distance-left:9pt;mso-wrap-distance-top:0;mso-wrap-distance-right:9pt;mso-wrap-distance-bottom:0;mso-position-horizontal:absolute;mso-position-horizontal-relative:text;mso-position-vertical:absolute;mso-position-vertical-relative:text;mso-height-percent:0;mso-height-relative:margin;v-text-anchor:top" o:gfxdata="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" fillcolor="white [3201]" stroked="f" strokeweight=".5pt">
+                <v:textbox>
+                  <w:txbxContent>
+                    <w:p>
+                      <w:pPr>
+                        <w:rPr>
+                          <w:color w:val="4EA72E" w:themeColor="accent6"/>
+                        </w:rPr>
+                      </w:pPr>
+                      <w:r>
+                        <w:rPr>
+                          <w:color w:val="4EA72E" w:themeColor="accent6"/>
+                        </w:rPr>
+                        <w:t>(1)</w:t>
+                      </w:r>
+                    </w:p>
+                  </w:txbxContent>
+                </v:textbox>
+              </v:shape>
+            </w:pict>
+          </mc:Fallback>
+        </mc:AlternateContent>
+      </w:r>
+      <w:r>
+        <w:rPr>
+          <w:noProof/>
+        </w:rPr>
+        <mc:AlternateContent>
+          <mc:Choice Requires="wpg">
+            <w:drawing>
+              <wp:anchor distT="0" distB="0" distL="114300" distR="114300" simplePos="0" relativeHeight="251673600" behindDoc="0" locked="0" layoutInCell="1" allowOverlap="1" wp14:anchorId="63ED34D1" wp14:editId="12EC1BD8">
+                <wp:simplePos x="0" y="0"/>
+                <wp:positionH relativeFrom="column">
+                  <wp:posOffset>258792</wp:posOffset>
+                </wp:positionH>
+                <wp:positionV relativeFrom="paragraph">
+                  <wp:posOffset>336430</wp:posOffset>
+                </wp:positionV>
+                <wp:extent cx="5503545" cy="5514340"/>
+                <wp:effectExtent l="0" t="0" r="0" b="0"/>
+                <wp:wrapTight wrapText="bothSides">
+                  <wp:wrapPolygon edited="0">
+                    <wp:start x="0" y="0"/>
+                    <wp:lineTo x="0" y="21540"/>
+                    <wp:lineTo x="21533" y="21540"/>
+                    <wp:lineTo x="21533" y="0"/>
+                    <wp:lineTo x="0" y="0"/>
+                  </wp:wrapPolygon>
+                </wp:wrapTight>
+                <wp:docPr id="912954745" name="Group 16"/>
+                <wp:cNvGraphicFramePr/>
+                <a:graphic xmlns:a="http://schemas.openxmlformats.org/drawingml/2006/main">
+                  <a:graphicData uri="http://schemas.microsoft.com/office/word/2010/wordprocessingGroup">
+                    <wpg:wgp>
+                      <wpg:cNvGrpSpPr/>
+                      <wpg:grpSpPr>
+                        <a:xfrm>
+                          <a:off x="0" y="0"/>
+                          <a:ext cx="5503545" cy="5514340"/>
+                          <a:chOff x="0" y="0"/>
+                          <a:chExt cx="5503545" cy="5514340"/>
+                        </a:xfrm>
+                      </wpg:grpSpPr>
+                      <pic:pic xmlns:pic="http://schemas.openxmlformats.org/drawingml/2006/picture">
+                        <pic:nvPicPr>
+                          <pic:cNvPr id="1289190433" name="Picture 15" descr="A graph of a function&#10;&#10;AI-generated content may be incorrect."/>
+                          <pic:cNvPicPr>
+                            <a:picLocks noChangeAspect="1"/>
+                          </pic:cNvPicPr>
+                        </pic:nvPicPr>
+                        <pic:blipFill rotWithShape="1">
+                          <a:blip r:embed="rId19" cstate="print">
+                            <a:extLst>
+                              <a:ext uri="{28A0092B-C50C-407E-A947-70E740481C1C}">
+                                <a14:useLocalDpi xmlns:a14="http://schemas.microsoft.com/office/drawing/2010/main" val="0"/>
+                              </a:ext>
+                            </a:extLst>
+                          </a:blip>
+                          <a:srcRect t="8341" r="3975" b="1912"/>
+                          <a:stretch/>
+                        </pic:blipFill>
+                        <pic:spPr bwMode="auto">
+                          <a:xfrm>
+                            <a:off x="0" y="0"/>
+                            <a:ext cx="5503545" cy="5011420"/>
+                          </a:xfrm>
+                          <a:prstGeom prst="rect">
+                            <a:avLst/>
+                          </a:prstGeom>
+                          <a:ln>
+                            <a:noFill/>
+                          </a:ln>
+                          <a:extLst>
+                            <a:ext uri="{53640926-AAD7-44D8-BBD7-CCE9431645EC}">
+                              <a14:shadowObscured xmlns:a14="http://schemas.microsoft.com/office/drawing/2010/main"/>
+                            </a:ext>
+                          </a:extLst>
+                        </pic:spPr>
+                      </pic:pic>
+                      <wps:wsp>
+                        <wps:cNvPr id="1718702924" name="Text Box 1"/>
+                        <wps:cNvSpPr txBox="1"/>
+                        <wps:spPr>
+                          <a:xfrm>
+                            <a:off x="0" y="5071745"/>
+                            <a:ext cx="5503545" cy="442595"/>
+                          </a:xfrm>
+                          <a:prstGeom prst="rect">
+                            <a:avLst/>
+                          </a:prstGeom>
+                          <a:solidFill>
+                            <a:prstClr val="white"/>
+                          </a:solidFill>
+                          <a:ln>
+                            <a:noFill/>
+                          </a:ln>
+                        </wps:spPr>
+                        <wps:txbx>
+                          <w:txbxContent>
+                            <w:p>
+                              <w:pPr>
+                                <w:pStyle w:val="Caption"/>
+                                <w:rPr>
+                                  <w:noProof/>
+                                  <w:sz w:val="20"/>
+                                  <w:szCs w:val="20"/>
+                                </w:rPr>
+                              </w:pPr>
+                              <w:bookmarkStart w:id="7" w:name="figure_005"/>
+                              <w:r>
+                                <w:t xml:space="preserve">Figure </w:t>
+                              </w:r>
+                              <w:fldSimple w:instr=" SEQ Figure \* ARABIC ">
+                                <w:r>
+                                  <w:rPr>
+                                    <w:noProof/>
+                                  </w:rPr>
+                                  <w:t>5</w:t>
+                                </w:r>
+                              </w:fldSimple>
+                              <w:bookmarkEnd w:id="7"/>
+                              <w:r>
+                                <w:t xml:space="preserve"> Leverage (score distance)</w:t>
+                              </w:r>
+                              <w:r>
+                                <w:rPr>
+                                  <w:noProof/>
+                                </w:rPr>
+                                <w:t xml:space="preserve"> plottet against r</w:t>
+                              </w:r>
+                              <w:r>
+                                <w:rPr>
+                                  <w:noProof/>
+                                </w:rPr>
+                                <w:t>esiduals (orthogonal distance)</w:t>
+                              </w:r>
+                              <w:r>
+                                <w:rPr>
+                                  <w:noProof/>
+                                </w:rPr>
+                                <w:t>.</w:t>
+                              </w:r>
+                              <w:r>
+                                <w:rPr>
+                                  <w:noProof/>
+                                </w:rPr>
+                                <w:t xml:space="preserve"> Red dotted lines represent </w:t>
+                              </w:r>
+                              <w:r>
+                                <w:rPr>
+                                  <w:noProof/>
+                                </w:rPr>
+                                <w:t xml:space="preserve">relative high/low residual or leverage. </w:t>
+                              </w:r>
+                            </w:p>
+                          </w:txbxContent>
+                        </wps:txbx>
+                        <wps:bodyPr rot="0" spcFirstLastPara="0" vertOverflow="overflow" horzOverflow="overflow" vert="horz" wrap="square" lIns="0" tIns="0" rIns="0" bIns="0" numCol="1" spcCol="0" rtlCol="0" fromWordArt="0" anchor="t" anchorCtr="0" forceAA="0" compatLnSpc="1">
+                          <a:prstTxWarp prst="textNoShape">
+                            <a:avLst/>
+                          </a:prstTxWarp>
+                          <a:spAutoFit/>
+                        </wps:bodyPr>
+                      </wps:wsp>
+                    </wpg:wgp>
+                  </a:graphicData>
+                </a:graphic>
+              </wp:anchor>
+            </w:drawing>
+          </mc:Choice>
+          <mc:Fallback>
+            <w:pict>
+              <v:group w14:anchorId="63ED34D1" id="_x0000_s1043" style="position:absolute;left:0;text-align:left;margin-left:20.4pt;margin-top:26.5pt;width:433.35pt;height:434.2pt;z-index:251673600" coordsize="55035,55143" o:gfxdata="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